<commit_message>
docs: adjustment folder 03
</commit_message>
<xml_diff>
--- a/03_Propuesta_Tecnica/Propuesta_Tecnica.docx
+++ b/03_Propuesta_Tecnica/Propuesta_Tecnica.docx
@@ -197,7 +197,6 @@
           <w:sz w:val="32"/>
         </w:rPr>
       </w:pPr>
-      <w:proofErr w:type="spellStart"/>
       <w:r>
         <w:rPr>
           <w:b/>
@@ -206,7 +205,6 @@
         </w:rPr>
         <w:t>UrbanTracker</w:t>
       </w:r>
-      <w:proofErr w:type="spellEnd"/>
     </w:p>
     <w:p>
       <w:pPr>
@@ -455,20 +453,6 @@
         </w:rPr>
         <w:t xml:space="preserve">Padilla </w:t>
       </w:r>
-      <w:proofErr w:type="spellStart"/>
-      <w:r>
-        <w:rPr>
-          <w:sz w:val="24"/>
-        </w:rPr>
-        <w:t>Andres</w:t>
-      </w:r>
-      <w:proofErr w:type="spellEnd"/>
-      <w:r>
-        <w:rPr>
-          <w:sz w:val="24"/>
-        </w:rPr>
-        <w:t xml:space="preserve"> Felipe Suaza Bustos</w:t>
-      </w:r>
     </w:p>
     <w:p>
       <w:pPr>
@@ -517,33 +501,11 @@
         </w:rPr>
         <w:t xml:space="preserve"> </w:t>
       </w:r>
-      <w:proofErr w:type="spellStart"/>
-      <w:r>
-        <w:rPr>
-          <w:sz w:val="24"/>
-        </w:rPr>
-        <w:t>Hernandez</w:t>
-      </w:r>
-      <w:proofErr w:type="spellEnd"/>
-      <w:r>
-        <w:rPr>
-          <w:sz w:val="24"/>
-        </w:rPr>
-        <w:t xml:space="preserve"> Carlos Javier </w:t>
-      </w:r>
-      <w:proofErr w:type="spellStart"/>
-      <w:r>
-        <w:rPr>
-          <w:sz w:val="24"/>
-        </w:rPr>
-        <w:t>Rodriguez</w:t>
-      </w:r>
-      <w:proofErr w:type="spellEnd"/>
-      <w:r>
-        <w:rPr>
-          <w:sz w:val="24"/>
-        </w:rPr>
-        <w:t xml:space="preserve"> Manchola</w:t>
+      <w:r>
+        <w:rPr>
+          <w:sz w:val="24"/>
+        </w:rPr>
+        <w:t xml:space="preserve">Hernandez </w:t>
       </w:r>
     </w:p>
     <w:p>
@@ -592,15 +554,7 @@
         <w:spacing w:before="54" w:line="276" w:lineRule="auto"/>
       </w:pPr>
       <w:r>
-        <w:t xml:space="preserve">El presente documento describe la propuesta técnica para el desarrollo del sistema </w:t>
-      </w:r>
-      <w:proofErr w:type="spellStart"/>
-      <w:r>
-        <w:t>UrbanTracker</w:t>
-      </w:r>
-      <w:proofErr w:type="spellEnd"/>
-      <w:r>
-        <w:t>,</w:t>
+        <w:t>El presente documento describe la propuesta técnica para el desarrollo del sistema UrbanTracker,</w:t>
       </w:r>
       <w:r>
         <w:rPr>
@@ -804,15 +758,7 @@
         <w:t>vehículos</w:t>
       </w:r>
       <w:r>
-        <w:t xml:space="preserve">, tiempos de espera imprecisos y ausencia de herramientas de gestión para administradores. </w:t>
-      </w:r>
-      <w:proofErr w:type="spellStart"/>
-      <w:r>
-        <w:t>UrbanTracker</w:t>
-      </w:r>
-      <w:proofErr w:type="spellEnd"/>
-      <w:r>
-        <w:t xml:space="preserve"> ofrecerá una</w:t>
+        <w:t>, tiempos de espera imprecisos y ausencia de herramientas de gestión para administradores. UrbanTracker ofrecerá una</w:t>
       </w:r>
       <w:r>
         <w:rPr>
@@ -1236,23 +1182,7 @@
           <w:sz w:val="24"/>
           <w:szCs w:val="24"/>
         </w:rPr>
-        <w:t xml:space="preserve"> tecnologías de comunicación en tiempo real (</w:t>
-      </w:r>
-      <w:proofErr w:type="spellStart"/>
-      <w:r>
-        <w:rPr>
-          <w:sz w:val="24"/>
-          <w:szCs w:val="24"/>
-        </w:rPr>
-        <w:t>WebSockets</w:t>
-      </w:r>
-      <w:proofErr w:type="spellEnd"/>
-      <w:r>
-        <w:rPr>
-          <w:sz w:val="24"/>
-          <w:szCs w:val="24"/>
-        </w:rPr>
-        <w:t xml:space="preserve"> y/o MQTT).</w:t>
+        <w:t xml:space="preserve"> tecnologías de comunicación en tiempo real (WebSockets y/o MQTT).</w:t>
       </w:r>
     </w:p>
     <w:p>
@@ -1676,7 +1606,6 @@
         </w:tabs>
         <w:ind w:left="276" w:hanging="276"/>
       </w:pPr>
-      <w:proofErr w:type="gramStart"/>
       <w:r>
         <w:t>Tecnologías</w:t>
       </w:r>
@@ -1707,7 +1636,6 @@
         </w:rPr>
         <w:t>tilizar</w:t>
       </w:r>
-      <w:proofErr w:type="gramEnd"/>
     </w:p>
     <w:p>
       <w:pPr>
@@ -1722,14 +1650,12 @@
         <w:spacing w:before="252"/>
         <w:ind w:left="388" w:hanging="388"/>
       </w:pPr>
-      <w:proofErr w:type="spellStart"/>
       <w:r>
         <w:rPr>
           <w:spacing w:val="-2"/>
         </w:rPr>
         <w:t>Backend</w:t>
       </w:r>
-      <w:proofErr w:type="spellEnd"/>
     </w:p>
     <w:p>
       <w:pPr>
@@ -1820,63 +1746,6 @@
       <w:r>
         <w:t>PostgreSQL</w:t>
       </w:r>
-      <w:r>
-        <w:rPr>
-          <w:spacing w:val="-6"/>
-        </w:rPr>
-        <w:t xml:space="preserve"> </w:t>
-      </w:r>
-      <w:r>
-        <w:t>o</w:t>
-      </w:r>
-      <w:r>
-        <w:rPr>
-          <w:spacing w:val="-5"/>
-        </w:rPr>
-        <w:t xml:space="preserve"> </w:t>
-      </w:r>
-      <w:r>
-        <w:t>MongoDB</w:t>
-      </w:r>
-      <w:r>
-        <w:rPr>
-          <w:spacing w:val="-5"/>
-        </w:rPr>
-        <w:t xml:space="preserve"> </w:t>
-      </w:r>
-      <w:r>
-        <w:t>(para</w:t>
-      </w:r>
-      <w:r>
-        <w:rPr>
-          <w:spacing w:val="-5"/>
-        </w:rPr>
-        <w:t xml:space="preserve"> </w:t>
-      </w:r>
-      <w:r>
-        <w:t>escalabilidad</w:t>
-      </w:r>
-      <w:r>
-        <w:rPr>
-          <w:spacing w:val="-4"/>
-        </w:rPr>
-        <w:t xml:space="preserve"> </w:t>
-      </w:r>
-      <w:r>
-        <w:t>en</w:t>
-      </w:r>
-      <w:r>
-        <w:rPr>
-          <w:spacing w:val="-5"/>
-        </w:rPr>
-        <w:t xml:space="preserve"> </w:t>
-      </w:r>
-      <w:r>
-        <w:rPr>
-          <w:spacing w:val="-2"/>
-        </w:rPr>
-        <w:t>tracking)</w:t>
-      </w:r>
     </w:p>
     <w:p>
       <w:pPr>
@@ -1927,11 +1796,9 @@
         </w:rPr>
         <w:t xml:space="preserve"> </w:t>
       </w:r>
-      <w:proofErr w:type="spellStart"/>
       <w:r>
         <w:t>WebSockets</w:t>
       </w:r>
-      <w:proofErr w:type="spellEnd"/>
       <w:r>
         <w:rPr>
           <w:spacing w:val="-4"/>
@@ -1960,11 +1827,9 @@
         </w:tabs>
         <w:ind w:hanging="146"/>
       </w:pPr>
-      <w:proofErr w:type="spellStart"/>
       <w:r>
         <w:t>APIs</w:t>
       </w:r>
-      <w:proofErr w:type="spellEnd"/>
       <w:r>
         <w:rPr>
           <w:spacing w:val="-4"/>
@@ -1989,14 +1854,12 @@
         </w:rPr>
         <w:t xml:space="preserve"> </w:t>
       </w:r>
-      <w:proofErr w:type="spellStart"/>
       <w:r>
         <w:rPr>
           <w:spacing w:val="-2"/>
         </w:rPr>
         <w:t>MapBox</w:t>
       </w:r>
-      <w:proofErr w:type="spellEnd"/>
     </w:p>
     <w:p>
       <w:pPr>
@@ -2021,14 +1884,12 @@
         </w:tabs>
         <w:ind w:left="388" w:hanging="388"/>
       </w:pPr>
-      <w:proofErr w:type="spellStart"/>
       <w:r>
         <w:rPr>
           <w:spacing w:val="-2"/>
         </w:rPr>
         <w:t>Frontend</w:t>
       </w:r>
-      <w:proofErr w:type="spellEnd"/>
     </w:p>
     <w:p>
       <w:pPr>
@@ -2107,11 +1968,9 @@
         </w:rPr>
         <w:t xml:space="preserve"> </w:t>
       </w:r>
-      <w:proofErr w:type="spellStart"/>
       <w:r>
         <w:t>React</w:t>
       </w:r>
-      <w:proofErr w:type="spellEnd"/>
       <w:r>
         <w:rPr>
           <w:spacing w:val="-8"/>
@@ -3021,29 +2880,8 @@
         <w:pStyle w:val="Textoindependiente"/>
         <w:spacing w:before="52" w:line="276" w:lineRule="auto"/>
       </w:pPr>
-      <w:proofErr w:type="spellStart"/>
-      <w:r>
-        <w:t>UrbanTracker</w:t>
-      </w:r>
-      <w:proofErr w:type="spellEnd"/>
-      <w:r>
-        <w:t xml:space="preserve"> representa una solución integral y diferenciada frente a sistemas existentes como </w:t>
-      </w:r>
-      <w:proofErr w:type="spellStart"/>
-      <w:r>
-        <w:t>Moovit</w:t>
-      </w:r>
-      <w:proofErr w:type="spellEnd"/>
-      <w:r>
-        <w:t xml:space="preserve"> o </w:t>
-      </w:r>
-      <w:proofErr w:type="spellStart"/>
-      <w:r>
-        <w:t>TransLoc</w:t>
-      </w:r>
-      <w:proofErr w:type="spellEnd"/>
-      <w:r>
-        <w:t>, ya que se adapta al contexto local, no requiere infraestructura costosa, ofrece una interfaz intuitiva para usuarios y funcionalidades completas de gestión para administradores. Su implementación permitirá mejorar la movilidad urbana, optimizando</w:t>
+      <w:r>
+        <w:t>UrbanTracker representa una solución integral y diferenciada frente a sistemas existentes como Moovit o TransLoc, ya que se adapta al contexto local, no requiere infraestructura costosa, ofrece una interfaz intuitiva para usuarios y funcionalidades completas de gestión para administradores. Su implementación permitirá mejorar la movilidad urbana, optimizando</w:t>
       </w:r>
       <w:r>
         <w:rPr>
@@ -3333,11 +3171,9 @@
                             </w:rPr>
                             <w:t xml:space="preserve"> </w:t>
                           </w:r>
-                          <w:proofErr w:type="spellStart"/>
                           <w:r>
                             <w:t>UrbanTracker</w:t>
                           </w:r>
-                          <w:proofErr w:type="spellEnd"/>
                           <w:r>
                             <w:rPr>
                               <w:spacing w:val="-5"/>
@@ -3434,11 +3270,9 @@
                       </w:rPr>
                       <w:t xml:space="preserve"> </w:t>
                     </w:r>
-                    <w:proofErr w:type="spellStart"/>
                     <w:r>
                       <w:t>UrbanTracker</w:t>
                     </w:r>
-                    <w:proofErr w:type="spellEnd"/>
                     <w:r>
                       <w:rPr>
                         <w:spacing w:val="-5"/>

</xml_diff>